<commit_message>
lab 5 solution inshallah
</commit_message>
<xml_diff>
--- a/C#/repos3/Amer Al Jawabra Lab05.docx
+++ b/C#/repos3/Amer Al Jawabra Lab05.docx
@@ -1,6 +1,6 @@
 
 <file path=word/document.xml><?xml version="1.0" encoding="utf-8"?>
-<w:document xmlns:wpc="http://schemas.microsoft.com/office/word/2010/wordprocessingCanvas" xmlns:cx="http://schemas.microsoft.com/office/drawing/2014/chartex" xmlns:cx1="http://schemas.microsoft.com/office/drawing/2015/9/8/chartex" xmlns:cx2="http://schemas.microsoft.com/office/drawing/2015/10/21/chartex" xmlns:cx3="http://schemas.microsoft.com/office/drawing/2016/5/9/chartex" xmlns:cx4="http://schemas.microsoft.com/office/drawing/2016/5/10/chartex" xmlns:cx5="http://schemas.microsoft.com/office/drawing/2016/5/11/chartex" xmlns:cx6="http://schemas.microsoft.com/office/drawing/2016/5/12/chartex" xmlns:cx7="http://schemas.microsoft.com/office/drawing/2016/5/13/chartex" xmlns:cx8="http://schemas.microsoft.com/office/drawing/2016/5/14/chartex" xmlns:mc="http://schemas.openxmlformats.org/markup-compatibility/2006" xmlns:aink="http://schemas.microsoft.com/office/drawing/2016/ink" xmlns:am3d="http://schemas.microsoft.com/office/drawing/2017/model3d" xmlns:o="urn:schemas-microsoft-com:office:office" xmlns:oel="http://schemas.microsoft.com/office/2019/extlst" xmlns:r="http://schemas.openxmlformats.org/officeDocument/2006/relationships" xmlns:m="http://schemas.openxmlformats.org/officeDocument/2006/math" xmlns:v="urn:schemas-microsoft-com:vml" xmlns:wp14="http://schemas.microsoft.com/office/word/2010/wordprocessingDrawing" xmlns:wp="http://schemas.openxmlformats.org/drawingml/2006/wordprocessingDrawing" xmlns:w10="urn:schemas-microsoft-com:office:word" xmlns:w="http://schemas.openxmlformats.org/wordprocessingml/2006/main" xmlns:w14="http://schemas.microsoft.com/office/word/2010/wordml" xmlns:w15="http://schemas.microsoft.com/office/word/2012/wordml" xmlns:w16cex="http://schemas.microsoft.com/office/word/2018/wordml/cex" xmlns:w16cid="http://schemas.microsoft.com/office/word/2016/wordml/cid" xmlns:w16="http://schemas.microsoft.com/office/word/2018/wordml" xmlns:w16sdtdh="http://schemas.microsoft.com/office/word/2020/wordml/sdtdatahash" xmlns:w16se="http://schemas.microsoft.com/office/word/2015/wordml/symex" xmlns:wpg="http://schemas.microsoft.com/office/word/2010/wordprocessingGroup" xmlns:wpi="http://schemas.microsoft.com/office/word/2010/wordprocessingInk" xmlns:wne="http://schemas.microsoft.com/office/word/2006/wordml" xmlns:wps="http://schemas.microsoft.com/office/word/2010/wordprocessingShape" mc:Ignorable="w14 w15 w16se w16cid w16 w16cex w16sdtdh wp14">
+<w:document xmlns:wpc="http://schemas.microsoft.com/office/word/2010/wordprocessingCanvas" xmlns:cx="http://schemas.microsoft.com/office/drawing/2014/chartex" xmlns:cx1="http://schemas.microsoft.com/office/drawing/2015/9/8/chartex" xmlns:cx2="http://schemas.microsoft.com/office/drawing/2015/10/21/chartex" xmlns:cx3="http://schemas.microsoft.com/office/drawing/2016/5/9/chartex" xmlns:cx4="http://schemas.microsoft.com/office/drawing/2016/5/10/chartex" xmlns:cx5="http://schemas.microsoft.com/office/drawing/2016/5/11/chartex" xmlns:cx6="http://schemas.microsoft.com/office/drawing/2016/5/12/chartex" xmlns:cx7="http://schemas.microsoft.com/office/drawing/2016/5/13/chartex" xmlns:cx8="http://schemas.microsoft.com/office/drawing/2016/5/14/chartex" xmlns:mc="http://schemas.openxmlformats.org/markup-compatibility/2006" xmlns:aink="http://schemas.microsoft.com/office/drawing/2016/ink" xmlns:am3d="http://schemas.microsoft.com/office/drawing/2017/model3d" xmlns:o="urn:schemas-microsoft-com:office:office" xmlns:r="http://schemas.openxmlformats.org/officeDocument/2006/relationships" xmlns:m="http://schemas.openxmlformats.org/officeDocument/2006/math" xmlns:v="urn:schemas-microsoft-com:vml" xmlns:wp14="http://schemas.microsoft.com/office/word/2010/wordprocessingDrawing" xmlns:wp="http://schemas.openxmlformats.org/drawingml/2006/wordprocessingDrawing" xmlns:w10="urn:schemas-microsoft-com:office:word" xmlns:w="http://schemas.openxmlformats.org/wordprocessingml/2006/main" xmlns:w14="http://schemas.microsoft.com/office/word/2010/wordml" xmlns:w15="http://schemas.microsoft.com/office/word/2012/wordml" xmlns:w16cex="http://schemas.microsoft.com/office/word/2018/wordml/cex" xmlns:w16cid="http://schemas.microsoft.com/office/word/2016/wordml/cid" xmlns:w16="http://schemas.microsoft.com/office/word/2018/wordml" xmlns:w16sdtdh="http://schemas.microsoft.com/office/word/2020/wordml/sdtdatahash" xmlns:w16se="http://schemas.microsoft.com/office/word/2015/wordml/symex" xmlns:wpg="http://schemas.microsoft.com/office/word/2010/wordprocessingGroup" xmlns:wpi="http://schemas.microsoft.com/office/word/2010/wordprocessingInk" xmlns:wne="http://schemas.microsoft.com/office/word/2006/wordml" xmlns:wps="http://schemas.microsoft.com/office/word/2010/wordprocessingShape" mc:Ignorable="w14 w15 w16se w16cid w16 w16cex w16sdtdh wp14">
   <w:body>
     <w:p>
       <w:r>
@@ -9,6 +9,9 @@
     </w:p>
     <w:p>
       <w:r>
+        <w:rPr>
+          <w:noProof/>
+        </w:rPr>
         <w:drawing>
           <wp:inline distT="0" distB="0" distL="0" distR="0" wp14:anchorId="7C003EFF" wp14:editId="141A1D07">
             <wp:extent cx="5943600" cy="2317750"/>
@@ -48,6 +51,9 @@
     </w:p>
     <w:p>
       <w:r>
+        <w:rPr>
+          <w:noProof/>
+        </w:rPr>
         <w:drawing>
           <wp:inline distT="0" distB="0" distL="0" distR="0" wp14:anchorId="72B2EE0D" wp14:editId="556352AC">
             <wp:extent cx="3715268" cy="3781953"/>
@@ -87,6 +93,9 @@
     </w:p>
     <w:p>
       <w:r>
+        <w:rPr>
+          <w:noProof/>
+        </w:rPr>
         <w:lastRenderedPageBreak/>
         <w:drawing>
           <wp:inline distT="0" distB="0" distL="0" distR="0" wp14:anchorId="3ACBC4F5" wp14:editId="364FB735">
@@ -127,6 +136,9 @@
     </w:p>
     <w:p>
       <w:r>
+        <w:rPr>
+          <w:noProof/>
+        </w:rPr>
         <w:drawing>
           <wp:inline distT="0" distB="0" distL="0" distR="0" wp14:anchorId="3F7502EB" wp14:editId="06FDD1F5">
             <wp:extent cx="3705742" cy="3715268"/>
@@ -166,6 +178,9 @@
     </w:p>
     <w:p>
       <w:r>
+        <w:rPr>
+          <w:noProof/>
+        </w:rPr>
         <w:lastRenderedPageBreak/>
         <w:drawing>
           <wp:inline distT="0" distB="0" distL="0" distR="0" wp14:anchorId="19CBD1DD" wp14:editId="3B3EBED6">
@@ -206,6 +221,9 @@
     </w:p>
     <w:p>
       <w:r>
+        <w:rPr>
+          <w:noProof/>
+        </w:rPr>
         <w:drawing>
           <wp:inline distT="0" distB="0" distL="0" distR="0" wp14:anchorId="2E3DB9F4" wp14:editId="11138A94">
             <wp:extent cx="2810267" cy="2495898"/>
@@ -245,14 +263,14 @@
     </w:p>
     <w:p>
       <w:r>
-        <w:t xml:space="preserve">2. </w:t>
-      </w:r>
-      <w:r>
-        <w:t>Reading Data from a Sequential‐Access Text File</w:t>
-      </w:r>
-    </w:p>
-    <w:p>
-      <w:r>
+        <w:t>2. Reading Data from a Sequential‐Access Text File</w:t>
+      </w:r>
+    </w:p>
+    <w:p>
+      <w:r>
+        <w:rPr>
+          <w:noProof/>
+        </w:rPr>
         <w:lastRenderedPageBreak/>
         <w:drawing>
           <wp:inline distT="0" distB="0" distL="0" distR="0" wp14:anchorId="69798A8E" wp14:editId="33C59EB9">
@@ -293,6 +311,9 @@
     </w:p>
     <w:p>
       <w:r>
+        <w:rPr>
+          <w:noProof/>
+        </w:rPr>
         <w:drawing>
           <wp:inline distT="0" distB="0" distL="0" distR="0" wp14:anchorId="2D8AF44A" wp14:editId="46CA7B19">
             <wp:extent cx="3572374" cy="3886742"/>
@@ -332,6 +353,9 @@
     </w:p>
     <w:p>
       <w:r>
+        <w:rPr>
+          <w:noProof/>
+        </w:rPr>
         <w:lastRenderedPageBreak/>
         <w:drawing>
           <wp:inline distT="0" distB="0" distL="0" distR="0" wp14:anchorId="45A0B9C4" wp14:editId="4203662D">
@@ -372,6 +396,9 @@
     </w:p>
     <w:p>
       <w:r>
+        <w:rPr>
+          <w:noProof/>
+        </w:rPr>
         <w:drawing>
           <wp:inline distT="0" distB="0" distL="0" distR="0" wp14:anchorId="3ECC1A64" wp14:editId="371D3570">
             <wp:extent cx="3553321" cy="3896269"/>
@@ -411,6 +438,9 @@
     </w:p>
     <w:p>
       <w:r>
+        <w:rPr>
+          <w:noProof/>
+        </w:rPr>
         <w:lastRenderedPageBreak/>
         <w:drawing>
           <wp:inline distT="0" distB="0" distL="0" distR="0" wp14:anchorId="6553ABED" wp14:editId="55F78E2B">
@@ -451,6 +481,9 @@
     </w:p>
     <w:p>
       <w:r>
+        <w:rPr>
+          <w:noProof/>
+        </w:rPr>
         <w:drawing>
           <wp:inline distT="0" distB="0" distL="0" distR="0" wp14:anchorId="5C8C5622" wp14:editId="0ED12B19">
             <wp:extent cx="3543795" cy="3896269"/>
@@ -490,6 +523,9 @@
     </w:p>
     <w:p>
       <w:r>
+        <w:rPr>
+          <w:noProof/>
+        </w:rPr>
         <w:lastRenderedPageBreak/>
         <w:drawing>
           <wp:inline distT="0" distB="0" distL="0" distR="0" wp14:anchorId="7AA16720" wp14:editId="1B818026">
@@ -538,6 +574,9 @@
     </w:p>
     <w:p>
       <w:r>
+        <w:rPr>
+          <w:noProof/>
+        </w:rPr>
         <w:drawing>
           <wp:inline distT="0" distB="0" distL="0" distR="0" wp14:anchorId="1366FA03" wp14:editId="3CDD9694">
             <wp:extent cx="5943600" cy="1515110"/>
@@ -577,6 +616,9 @@
     </w:p>
     <w:p>
       <w:r>
+        <w:rPr>
+          <w:noProof/>
+        </w:rPr>
         <w:lastRenderedPageBreak/>
         <w:drawing>
           <wp:inline distT="0" distB="0" distL="0" distR="0" wp14:anchorId="53B4EB5E" wp14:editId="5EB650DC">
@@ -617,6 +659,9 @@
     </w:p>
     <w:p>
       <w:r>
+        <w:rPr>
+          <w:noProof/>
+        </w:rPr>
         <w:drawing>
           <wp:inline distT="0" distB="0" distL="0" distR="0" wp14:anchorId="49D6EDE0" wp14:editId="3188A4FD">
             <wp:extent cx="5943600" cy="2719705"/>
@@ -656,6 +701,9 @@
     </w:p>
     <w:p>
       <w:r>
+        <w:rPr>
+          <w:noProof/>
+        </w:rPr>
         <w:lastRenderedPageBreak/>
         <w:drawing>
           <wp:inline distT="0" distB="0" distL="0" distR="0" wp14:anchorId="58AC27BD" wp14:editId="5F7D5374">
@@ -696,14 +744,14 @@
     </w:p>
     <w:p>
       <w:r>
-        <w:t xml:space="preserve">4. </w:t>
-      </w:r>
-      <w:r>
-        <w:t>Creating a Sequential‐Access File using Object Serialization</w:t>
-      </w:r>
-    </w:p>
-    <w:p>
-      <w:r>
+        <w:t>4. Creating a Sequential‐Access File using Object Serialization</w:t>
+      </w:r>
+    </w:p>
+    <w:p>
+      <w:r>
+        <w:rPr>
+          <w:noProof/>
+        </w:rPr>
         <w:drawing>
           <wp:inline distT="0" distB="0" distL="0" distR="0" wp14:anchorId="4F432DB5" wp14:editId="18292583">
             <wp:extent cx="5943600" cy="2540000"/>
@@ -743,6 +791,9 @@
     </w:p>
     <w:p>
       <w:r>
+        <w:rPr>
+          <w:noProof/>
+        </w:rPr>
         <w:lastRenderedPageBreak/>
         <w:drawing>
           <wp:inline distT="0" distB="0" distL="0" distR="0" wp14:anchorId="0D7410B5" wp14:editId="513C0FF0">
@@ -783,6 +834,9 @@
     </w:p>
     <w:p>
       <w:r>
+        <w:rPr>
+          <w:noProof/>
+        </w:rPr>
         <w:drawing>
           <wp:inline distT="0" distB="0" distL="0" distR="0" wp14:anchorId="7AD31D60" wp14:editId="51A92603">
             <wp:extent cx="5943600" cy="2931795"/>
@@ -822,14 +876,14 @@
     </w:p>
     <w:p>
       <w:r>
-        <w:t xml:space="preserve">5. </w:t>
-      </w:r>
-      <w:r>
-        <w:t>Reading and Deserializing Data from a Binary File</w:t>
-      </w:r>
-    </w:p>
-    <w:p>
-      <w:r>
+        <w:t>5. Reading and Deserializing Data from a Binary File</w:t>
+      </w:r>
+    </w:p>
+    <w:p>
+      <w:r>
+        <w:rPr>
+          <w:noProof/>
+        </w:rPr>
         <w:lastRenderedPageBreak/>
         <w:drawing>
           <wp:inline distT="0" distB="0" distL="0" distR="0" wp14:anchorId="5B8B993B" wp14:editId="0F6557F3">
@@ -870,6 +924,9 @@
     </w:p>
     <w:p>
       <w:r>
+        <w:rPr>
+          <w:noProof/>
+        </w:rPr>
         <w:drawing>
           <wp:inline distT="0" distB="0" distL="0" distR="0" wp14:anchorId="5B649E82" wp14:editId="3E21D990">
             <wp:extent cx="3572374" cy="3915321"/>
@@ -909,6 +966,9 @@
     </w:p>
     <w:p>
       <w:r>
+        <w:rPr>
+          <w:noProof/>
+        </w:rPr>
         <w:lastRenderedPageBreak/>
         <w:drawing>
           <wp:inline distT="0" distB="0" distL="0" distR="0" wp14:anchorId="22731062" wp14:editId="33483301">
@@ -949,6 +1009,9 @@
     </w:p>
     <w:p>
       <w:r>
+        <w:rPr>
+          <w:noProof/>
+        </w:rPr>
         <w:drawing>
           <wp:inline distT="0" distB="0" distL="0" distR="0" wp14:anchorId="0678732D" wp14:editId="55E73407">
             <wp:extent cx="3572374" cy="3848637"/>
@@ -988,6 +1051,9 @@
     </w:p>
     <w:p>
       <w:r>
+        <w:rPr>
+          <w:noProof/>
+        </w:rPr>
         <w:lastRenderedPageBreak/>
         <w:drawing>
           <wp:inline distT="0" distB="0" distL="0" distR="0" wp14:anchorId="1223ACBD" wp14:editId="7DA68EDF">
@@ -1028,6 +1094,9 @@
     </w:p>
     <w:p>
       <w:r>
+        <w:rPr>
+          <w:noProof/>
+        </w:rPr>
         <w:drawing>
           <wp:inline distT="0" distB="0" distL="0" distR="0" wp14:anchorId="5B5DB45F" wp14:editId="34DD7B8D">
             <wp:extent cx="3543795" cy="3886742"/>
@@ -1067,6 +1136,9 @@
     </w:p>
     <w:p>
       <w:r>
+        <w:rPr>
+          <w:noProof/>
+        </w:rPr>
         <w:lastRenderedPageBreak/>
         <w:drawing>
           <wp:inline distT="0" distB="0" distL="0" distR="0" wp14:anchorId="7EFA93CE" wp14:editId="6E05340E">
@@ -1107,14 +1179,14 @@
     </w:p>
     <w:p>
       <w:r>
-        <w:t xml:space="preserve">6. </w:t>
-      </w:r>
-      <w:r>
-        <w:t>Classes File and Directory</w:t>
-      </w:r>
-    </w:p>
-    <w:p>
-      <w:r>
+        <w:t>6. Classes File and Directory</w:t>
+      </w:r>
+    </w:p>
+    <w:p>
+      <w:r>
+        <w:rPr>
+          <w:noProof/>
+        </w:rPr>
         <w:lastRenderedPageBreak/>
         <w:drawing>
           <wp:inline distT="0" distB="0" distL="0" distR="0" wp14:anchorId="29BD5B20" wp14:editId="605DA459">
@@ -1155,6 +1227,9 @@
     </w:p>
     <w:p>
       <w:r>
+        <w:rPr>
+          <w:noProof/>
+        </w:rPr>
         <w:drawing>
           <wp:inline distT="0" distB="0" distL="0" distR="0" wp14:anchorId="2B1DDB60" wp14:editId="3375BE3A">
             <wp:extent cx="4229690" cy="3924848"/>
@@ -1194,6 +1269,9 @@
     </w:p>
     <w:p>
       <w:r>
+        <w:rPr>
+          <w:noProof/>
+        </w:rPr>
         <w:lastRenderedPageBreak/>
         <w:drawing>
           <wp:inline distT="0" distB="0" distL="0" distR="0" wp14:anchorId="58172CA8" wp14:editId="7E92DB0F">
@@ -1242,6 +1320,9 @@
     </w:p>
     <w:p>
       <w:r>
+        <w:rPr>
+          <w:noProof/>
+        </w:rPr>
         <w:lastRenderedPageBreak/>
         <w:drawing>
           <wp:inline distT="0" distB="0" distL="0" distR="0" wp14:anchorId="11A59B6B" wp14:editId="19481A7C">
@@ -1280,7 +1361,164 @@
         </w:drawing>
       </w:r>
     </w:p>
-    <w:p/>
+    <w:p>
+      <w:r>
+        <w:lastRenderedPageBreak/>
+        <w:drawing>
+          <wp:inline distT="0" distB="0" distL="0" distR="0" wp14:anchorId="286FE6EC" wp14:editId="732F5FF7">
+            <wp:extent cx="5943600" cy="3949065"/>
+            <wp:effectExtent l="0" t="0" r="0" b="0"/>
+            <wp:docPr id="1" name="Picture 1"/>
+            <wp:cNvGraphicFramePr>
+              <a:graphicFrameLocks xmlns:a="http://schemas.openxmlformats.org/drawingml/2006/main" noChangeAspect="1"/>
+            </wp:cNvGraphicFramePr>
+            <a:graphic xmlns:a="http://schemas.openxmlformats.org/drawingml/2006/main">
+              <a:graphicData uri="http://schemas.openxmlformats.org/drawingml/2006/picture">
+                <pic:pic xmlns:pic="http://schemas.openxmlformats.org/drawingml/2006/picture">
+                  <pic:nvPicPr>
+                    <pic:cNvPr id="1" name=""/>
+                    <pic:cNvPicPr/>
+                  </pic:nvPicPr>
+                  <pic:blipFill>
+                    <a:blip r:embed="rId35"/>
+                    <a:stretch>
+                      <a:fillRect/>
+                    </a:stretch>
+                  </pic:blipFill>
+                  <pic:spPr>
+                    <a:xfrm>
+                      <a:off x="0" y="0"/>
+                      <a:ext cx="5943600" cy="3949065"/>
+                    </a:xfrm>
+                    <a:prstGeom prst="rect">
+                      <a:avLst/>
+                    </a:prstGeom>
+                  </pic:spPr>
+                </pic:pic>
+              </a:graphicData>
+            </a:graphic>
+          </wp:inline>
+        </w:drawing>
+      </w:r>
+    </w:p>
+    <w:p>
+      <w:r>
+        <w:drawing>
+          <wp:inline distT="0" distB="0" distL="0" distR="0" wp14:anchorId="1321D82E" wp14:editId="45EEFECE">
+            <wp:extent cx="5943600" cy="3941445"/>
+            <wp:effectExtent l="0" t="0" r="0" b="1905"/>
+            <wp:docPr id="2" name="Picture 2"/>
+            <wp:cNvGraphicFramePr>
+              <a:graphicFrameLocks xmlns:a="http://schemas.openxmlformats.org/drawingml/2006/main" noChangeAspect="1"/>
+            </wp:cNvGraphicFramePr>
+            <a:graphic xmlns:a="http://schemas.openxmlformats.org/drawingml/2006/main">
+              <a:graphicData uri="http://schemas.openxmlformats.org/drawingml/2006/picture">
+                <pic:pic xmlns:pic="http://schemas.openxmlformats.org/drawingml/2006/picture">
+                  <pic:nvPicPr>
+                    <pic:cNvPr id="1" name=""/>
+                    <pic:cNvPicPr/>
+                  </pic:nvPicPr>
+                  <pic:blipFill>
+                    <a:blip r:embed="rId36"/>
+                    <a:stretch>
+                      <a:fillRect/>
+                    </a:stretch>
+                  </pic:blipFill>
+                  <pic:spPr>
+                    <a:xfrm>
+                      <a:off x="0" y="0"/>
+                      <a:ext cx="5943600" cy="3941445"/>
+                    </a:xfrm>
+                    <a:prstGeom prst="rect">
+                      <a:avLst/>
+                    </a:prstGeom>
+                  </pic:spPr>
+                </pic:pic>
+              </a:graphicData>
+            </a:graphic>
+          </wp:inline>
+        </w:drawing>
+      </w:r>
+    </w:p>
+    <w:p>
+      <w:r>
+        <w:lastRenderedPageBreak/>
+        <w:drawing>
+          <wp:inline distT="0" distB="0" distL="0" distR="0" wp14:anchorId="55216DEF" wp14:editId="33209F49">
+            <wp:extent cx="5943600" cy="3937635"/>
+            <wp:effectExtent l="0" t="0" r="0" b="5715"/>
+            <wp:docPr id="3" name="Picture 3"/>
+            <wp:cNvGraphicFramePr>
+              <a:graphicFrameLocks xmlns:a="http://schemas.openxmlformats.org/drawingml/2006/main" noChangeAspect="1"/>
+            </wp:cNvGraphicFramePr>
+            <a:graphic xmlns:a="http://schemas.openxmlformats.org/drawingml/2006/main">
+              <a:graphicData uri="http://schemas.openxmlformats.org/drawingml/2006/picture">
+                <pic:pic xmlns:pic="http://schemas.openxmlformats.org/drawingml/2006/picture">
+                  <pic:nvPicPr>
+                    <pic:cNvPr id="1" name=""/>
+                    <pic:cNvPicPr/>
+                  </pic:nvPicPr>
+                  <pic:blipFill>
+                    <a:blip r:embed="rId37"/>
+                    <a:stretch>
+                      <a:fillRect/>
+                    </a:stretch>
+                  </pic:blipFill>
+                  <pic:spPr>
+                    <a:xfrm>
+                      <a:off x="0" y="0"/>
+                      <a:ext cx="5943600" cy="3937635"/>
+                    </a:xfrm>
+                    <a:prstGeom prst="rect">
+                      <a:avLst/>
+                    </a:prstGeom>
+                  </pic:spPr>
+                </pic:pic>
+              </a:graphicData>
+            </a:graphic>
+          </wp:inline>
+        </w:drawing>
+      </w:r>
+    </w:p>
+    <w:p>
+      <w:r>
+        <w:drawing>
+          <wp:inline distT="0" distB="0" distL="0" distR="0" wp14:anchorId="380544ED" wp14:editId="5AD1D128">
+            <wp:extent cx="5943600" cy="3992880"/>
+            <wp:effectExtent l="0" t="0" r="0" b="7620"/>
+            <wp:docPr id="4" name="Picture 4"/>
+            <wp:cNvGraphicFramePr>
+              <a:graphicFrameLocks xmlns:a="http://schemas.openxmlformats.org/drawingml/2006/main" noChangeAspect="1"/>
+            </wp:cNvGraphicFramePr>
+            <a:graphic xmlns:a="http://schemas.openxmlformats.org/drawingml/2006/main">
+              <a:graphicData uri="http://schemas.openxmlformats.org/drawingml/2006/picture">
+                <pic:pic xmlns:pic="http://schemas.openxmlformats.org/drawingml/2006/picture">
+                  <pic:nvPicPr>
+                    <pic:cNvPr id="1" name=""/>
+                    <pic:cNvPicPr/>
+                  </pic:nvPicPr>
+                  <pic:blipFill>
+                    <a:blip r:embed="rId38"/>
+                    <a:stretch>
+                      <a:fillRect/>
+                    </a:stretch>
+                  </pic:blipFill>
+                  <pic:spPr>
+                    <a:xfrm>
+                      <a:off x="0" y="0"/>
+                      <a:ext cx="5943600" cy="3992880"/>
+                    </a:xfrm>
+                    <a:prstGeom prst="rect">
+                      <a:avLst/>
+                    </a:prstGeom>
+                  </pic:spPr>
+                </pic:pic>
+              </a:graphicData>
+            </a:graphic>
+          </wp:inline>
+        </w:drawing>
+      </w:r>
+    </w:p>
     <w:sectPr>
       <w:pgSz w:w="12240" w:h="15840"/>
       <w:pgMar w:top="1440" w:right="1440" w:bottom="1440" w:left="1440" w:header="708" w:footer="708" w:gutter="0"/>

</xml_diff>